<commit_message>
Terminado - Añadido efectos css para eventos
</commit_message>
<xml_diff>
--- a/Proyectos/PROYECTO04EVA2_Eventos/documentacion/Explicación.docx
+++ b/Proyectos/PROYECTO04EVA2_Eventos/documentacion/Explicación.docx
@@ -2057,7 +2057,96 @@
           <w:szCs w:val="24"/>
           <w:rtl w:val="0"/>
         </w:rPr>
-        <w:t xml:space="preserve">” del elemento. Mediante este valor podremos comprobar la posición de una pieza. Para el </w:t>
+        <w:t xml:space="preserve">” del elemento. Mediante este valor podremos comprobar la posición de una pieza. Para la </w:t>
+      </w:r>
+      <w:r>
+        <w:rPr>
+          <w:i w:val="1"/>
+          <w:sz w:val="24"/>
+          <w:szCs w:val="24"/>
+          <w:rtl w:val="0"/>
+        </w:rPr>
+        <w:t xml:space="preserve">modificación del estilo</w:t>
+      </w:r>
+      <w:r>
+        <w:rPr>
+          <w:sz w:val="24"/>
+          <w:szCs w:val="24"/>
+          <w:rtl w:val="0"/>
+        </w:rPr>
+        <w:t xml:space="preserve"> de una pieza cuando se arrastra mediante el </w:t>
+      </w:r>
+      <w:r>
+        <w:rPr>
+          <w:i w:val="1"/>
+          <w:color w:val="38761d"/>
+          <w:sz w:val="24"/>
+          <w:szCs w:val="24"/>
+          <w:rtl w:val="0"/>
+        </w:rPr>
+        <w:t xml:space="preserve">evento “dragstart”</w:t>
+      </w:r>
+      <w:r>
+        <w:rPr>
+          <w:sz w:val="24"/>
+          <w:szCs w:val="24"/>
+          <w:rtl w:val="0"/>
+        </w:rPr>
+        <w:t xml:space="preserve"> he decidido añadir transparencia a la imagen que se restablecerá en el </w:t>
+      </w:r>
+      <w:r>
+        <w:rPr>
+          <w:i w:val="1"/>
+          <w:color w:val="38761d"/>
+          <w:sz w:val="24"/>
+          <w:szCs w:val="24"/>
+          <w:rtl w:val="0"/>
+        </w:rPr>
+        <w:t xml:space="preserve">evento “drop”</w:t>
+      </w:r>
+      <w:r>
+        <w:rPr>
+          <w:sz w:val="24"/>
+          <w:szCs w:val="24"/>
+          <w:rtl w:val="0"/>
+        </w:rPr>
+        <w:t xml:space="preserve">, y para cada pieza donde nos situamos con el </w:t>
+      </w:r>
+      <w:r>
+        <w:rPr>
+          <w:i w:val="1"/>
+          <w:color w:val="38761d"/>
+          <w:sz w:val="24"/>
+          <w:szCs w:val="24"/>
+          <w:rtl w:val="0"/>
+        </w:rPr>
+        <w:t xml:space="preserve">evento “dragover”</w:t>
+      </w:r>
+      <w:r>
+        <w:rPr>
+          <w:sz w:val="24"/>
+          <w:szCs w:val="24"/>
+          <w:rtl w:val="0"/>
+        </w:rPr>
+        <w:t xml:space="preserve"> he añadido un resaltado azul al elemento que se desactivará mediante el </w:t>
+      </w:r>
+      <w:r>
+        <w:rPr>
+          <w:i w:val="1"/>
+          <w:color w:val="38761d"/>
+          <w:sz w:val="24"/>
+          <w:szCs w:val="24"/>
+          <w:rtl w:val="0"/>
+        </w:rPr>
+        <w:t xml:space="preserve">evento “dragleave”</w:t>
+      </w:r>
+      <w:r>
+        <w:rPr>
+          <w:sz w:val="24"/>
+          <w:szCs w:val="24"/>
+          <w:rtl w:val="0"/>
+        </w:rPr>
+        <w:t xml:space="preserve">. Para el </w:t>
       </w:r>
       <w:r>
         <w:rPr>

</xml_diff>